<commit_message>
Added test1~test5.cpp and made minor changes to base.h
</commit_message>
<xml_diff>
--- a/代码说明.docx
+++ b/代码说明.docx
@@ -15,7 +15,12 @@
         <w:t>框架构建分为</w:t>
       </w:r>
       <w:r>
-        <w:t>base.h,expand01.h两部分</w:t>
+        <w:t>base.h,expand01.h两</w:t>
+      </w:r>
+      <w:bookmarkStart w:id="0" w:name="_GoBack"/>
+      <w:bookmarkEnd w:id="0"/>
+      <w:r>
+        <w:t>部分</w:t>
       </w:r>
     </w:p>
     <w:p>
@@ -76,9 +81,9 @@
           <w:noProof/>
         </w:rPr>
         <w:drawing>
-          <wp:inline distT="0" distB="0" distL="0" distR="0" wp14:anchorId="14BB4196" wp14:editId="5ACFE35D">
-            <wp:extent cx="5274310" cy="2662555"/>
-            <wp:effectExtent l="0" t="0" r="2540" b="4445"/>
+          <wp:inline distT="0" distB="0" distL="0" distR="0" wp14:anchorId="5D92802F" wp14:editId="2942D057">
+            <wp:extent cx="5274310" cy="2617470"/>
+            <wp:effectExtent l="0" t="0" r="2540" b="0"/>
             <wp:docPr id="1" name="图片 1"/>
             <wp:cNvGraphicFramePr>
               <a:graphicFrameLocks xmlns:a="http://schemas.openxmlformats.org/drawingml/2006/main" noChangeAspect="1"/>
@@ -99,7 +104,7 @@
                   <pic:spPr>
                     <a:xfrm>
                       <a:off x="0" y="0"/>
-                      <a:ext cx="5274310" cy="2662555"/>
+                      <a:ext cx="5274310" cy="2617470"/>
                     </a:xfrm>
                     <a:prstGeom prst="rect">
                       <a:avLst/>
@@ -1068,7 +1073,7 @@
     <w:p>
       <w:pPr>
         <w:rPr>
-          <w:rFonts w:ascii="Times New Roman" w:hAnsi="Times New Roman" w:cs="Times New Roman" w:hint="eastAsia"/>
+          <w:rFonts w:ascii="Times New Roman" w:hAnsi="Times New Roman" w:cs="Times New Roman"/>
           <w:szCs w:val="21"/>
         </w:rPr>
       </w:pPr>
@@ -1245,8 +1250,6 @@
         </w:rPr>
         <w:t>负责维护状态，增减数目</w:t>
       </w:r>
-      <w:bookmarkStart w:id="0" w:name="_GoBack"/>
-      <w:bookmarkEnd w:id="0"/>
     </w:p>
     <w:p/>
     <w:p>

</xml_diff>